<commit_message>
Aula 02 - 19/08
</commit_message>
<xml_diff>
--- a/anotacoes.docx
+++ b/anotacoes.docx
@@ -80,10 +80,22 @@
           <w:sz w:val="24"/>
           <w:szCs w:val="24"/>
         </w:rPr>
+        <w:t xml:space="preserve"> (8.0.2)</w:t>
+      </w:r>
+      <w:r>
+        <w:rPr>
+          <w:sz w:val="24"/>
+          <w:szCs w:val="24"/>
+        </w:rPr>
         <w:t>: conexão</w:t>
       </w:r>
-      <w:bookmarkStart w:id="0" w:name="_GoBack"/>
-      <w:bookmarkEnd w:id="0"/>
+      <w:r>
+        <w:rPr>
+          <w:sz w:val="24"/>
+          <w:szCs w:val="24"/>
+        </w:rPr>
+        <w:t xml:space="preserve"> </w:t>
+      </w:r>
     </w:p>
     <w:p>
       <w:pPr>
@@ -111,7 +123,28 @@
           <w:sz w:val="24"/>
           <w:szCs w:val="24"/>
         </w:rPr>
+        <w:t xml:space="preserve"> </w:t>
+      </w:r>
+      <w:r>
+        <w:rPr>
+          <w:sz w:val="24"/>
+          <w:szCs w:val="24"/>
+        </w:rPr>
+        <w:t>(8.0.11)</w:t>
+      </w:r>
+      <w:r>
+        <w:rPr>
+          <w:sz w:val="24"/>
+          <w:szCs w:val="24"/>
+        </w:rPr>
         <w:t>: mapeamento</w:t>
+      </w:r>
+      <w:r>
+        <w:rPr>
+          <w:sz w:val="24"/>
+          <w:szCs w:val="24"/>
+        </w:rPr>
+        <w:t xml:space="preserve"> </w:t>
       </w:r>
     </w:p>
     <w:p>
@@ -135,6 +168,223 @@
         <w:t>EntityFrameworkCore.tools</w:t>
       </w:r>
       <w:proofErr w:type="spellEnd"/>
+      <w:r>
+        <w:rPr>
+          <w:sz w:val="24"/>
+          <w:szCs w:val="24"/>
+        </w:rPr>
+        <w:t xml:space="preserve"> (8.0.11)</w:t>
+      </w:r>
+      <w:r>
+        <w:rPr>
+          <w:sz w:val="24"/>
+          <w:szCs w:val="24"/>
+        </w:rPr>
+        <w:t>: ferra</w:t>
+      </w:r>
+      <w:r>
+        <w:rPr>
+          <w:sz w:val="24"/>
+          <w:szCs w:val="24"/>
+        </w:rPr>
+        <w:t xml:space="preserve">mentas do </w:t>
+      </w:r>
+      <w:proofErr w:type="spellStart"/>
+      <w:r>
+        <w:rPr>
+          <w:sz w:val="24"/>
+          <w:szCs w:val="24"/>
+        </w:rPr>
+        <w:t>E</w:t>
+      </w:r>
+      <w:bookmarkStart w:id="0" w:name="_GoBack"/>
+      <w:bookmarkEnd w:id="0"/>
+      <w:r>
+        <w:rPr>
+          <w:sz w:val="24"/>
+          <w:szCs w:val="24"/>
+        </w:rPr>
+        <w:t>ntity</w:t>
+      </w:r>
+      <w:proofErr w:type="spellEnd"/>
+    </w:p>
+    <w:p>
+      <w:pPr>
+        <w:rPr>
+          <w:sz w:val="24"/>
+          <w:szCs w:val="24"/>
+        </w:rPr>
+      </w:pPr>
+    </w:p>
+    <w:p>
+      <w:pPr>
+        <w:rPr>
+          <w:b/>
+          <w:sz w:val="28"/>
+          <w:szCs w:val="28"/>
+        </w:rPr>
+      </w:pPr>
+      <w:r>
+        <w:rPr>
+          <w:b/>
+          <w:sz w:val="28"/>
+          <w:szCs w:val="28"/>
+        </w:rPr>
+        <w:t>Comandos</w:t>
+      </w:r>
+    </w:p>
+    <w:p>
+      <w:pPr>
+        <w:pStyle w:val="PargrafodaLista"/>
+        <w:numPr>
+          <w:ilvl w:val="0"/>
+          <w:numId w:val="3"/>
+        </w:numPr>
+        <w:rPr>
+          <w:sz w:val="24"/>
+          <w:szCs w:val="24"/>
+        </w:rPr>
+      </w:pPr>
+      <w:proofErr w:type="spellStart"/>
+      <w:proofErr w:type="gramStart"/>
+      <w:r>
+        <w:rPr>
+          <w:sz w:val="24"/>
+          <w:szCs w:val="24"/>
+        </w:rPr>
+        <w:t>add</w:t>
+      </w:r>
+      <w:proofErr w:type="gramEnd"/>
+      <w:r>
+        <w:rPr>
+          <w:sz w:val="24"/>
+          <w:szCs w:val="24"/>
+        </w:rPr>
+        <w:t>-m</w:t>
+      </w:r>
+      <w:r>
+        <w:rPr>
+          <w:sz w:val="24"/>
+          <w:szCs w:val="24"/>
+        </w:rPr>
+        <w:t>igration</w:t>
+      </w:r>
+      <w:proofErr w:type="spellEnd"/>
+      <w:r>
+        <w:rPr>
+          <w:sz w:val="24"/>
+          <w:szCs w:val="24"/>
+        </w:rPr>
+        <w:t xml:space="preserve"> &lt;nome&gt;</w:t>
+      </w:r>
+    </w:p>
+    <w:p>
+      <w:pPr>
+        <w:pStyle w:val="PargrafodaLista"/>
+        <w:numPr>
+          <w:ilvl w:val="0"/>
+          <w:numId w:val="3"/>
+        </w:numPr>
+        <w:rPr>
+          <w:sz w:val="24"/>
+          <w:szCs w:val="24"/>
+        </w:rPr>
+      </w:pPr>
+      <w:proofErr w:type="spellStart"/>
+      <w:proofErr w:type="gramStart"/>
+      <w:r>
+        <w:rPr>
+          <w:sz w:val="24"/>
+          <w:szCs w:val="24"/>
+        </w:rPr>
+        <w:t>update</w:t>
+      </w:r>
+      <w:proofErr w:type="spellEnd"/>
+      <w:proofErr w:type="gramEnd"/>
+      <w:r>
+        <w:rPr>
+          <w:sz w:val="24"/>
+          <w:szCs w:val="24"/>
+        </w:rPr>
+        <w:t xml:space="preserve"> </w:t>
+      </w:r>
+      <w:proofErr w:type="spellStart"/>
+      <w:r>
+        <w:rPr>
+          <w:sz w:val="24"/>
+          <w:szCs w:val="24"/>
+        </w:rPr>
+        <w:t>d</w:t>
+      </w:r>
+      <w:r>
+        <w:rPr>
+          <w:sz w:val="24"/>
+          <w:szCs w:val="24"/>
+        </w:rPr>
+        <w:t>atabase</w:t>
+      </w:r>
+      <w:proofErr w:type="spellEnd"/>
+    </w:p>
+    <w:p>
+      <w:pPr>
+        <w:rPr>
+          <w:sz w:val="24"/>
+          <w:szCs w:val="24"/>
+        </w:rPr>
+      </w:pPr>
+    </w:p>
+    <w:p>
+      <w:pPr>
+        <w:rPr>
+          <w:b/>
+          <w:sz w:val="28"/>
+          <w:szCs w:val="28"/>
+        </w:rPr>
+      </w:pPr>
+      <w:r>
+        <w:rPr>
+          <w:b/>
+          <w:sz w:val="28"/>
+          <w:szCs w:val="28"/>
+        </w:rPr>
+        <w:t xml:space="preserve">Observações </w:t>
+      </w:r>
+    </w:p>
+    <w:p>
+      <w:pPr>
+        <w:pStyle w:val="PargrafodaLista"/>
+        <w:numPr>
+          <w:ilvl w:val="0"/>
+          <w:numId w:val="7"/>
+        </w:numPr>
+        <w:rPr>
+          <w:sz w:val="24"/>
+          <w:szCs w:val="24"/>
+        </w:rPr>
+      </w:pPr>
+      <w:r>
+        <w:rPr>
+          <w:sz w:val="24"/>
+          <w:szCs w:val="24"/>
+        </w:rPr>
+        <w:t>O Framework identifica automaticamente a chave primária das classes, desde que seu campo seja nomeado como “Id” ou “</w:t>
+      </w:r>
+      <w:proofErr w:type="spellStart"/>
+      <w:r>
+        <w:rPr>
+          <w:sz w:val="24"/>
+          <w:szCs w:val="24"/>
+        </w:rPr>
+        <w:t>classeId</w:t>
+      </w:r>
+      <w:proofErr w:type="spellEnd"/>
+      <w:r>
+        <w:rPr>
+          <w:sz w:val="24"/>
+          <w:szCs w:val="24"/>
+        </w:rPr>
+        <w:t>”.</w:t>
+      </w:r>
     </w:p>
     <w:p>
       <w:pPr>
@@ -181,6 +431,119 @@
 <file path=word/numbering.xml><?xml version="1.0" encoding="utf-8"?>
 <w:numbering xmlns:wpc="http://schemas.microsoft.com/office/word/2010/wordprocessingCanvas" xmlns:cx="http://schemas.microsoft.com/office/drawing/2014/chartex" xmlns:cx1="http://schemas.microsoft.com/office/drawing/2015/9/8/chartex" xmlns:mc="http://schemas.openxmlformats.org/markup-compatibility/2006" xmlns:o="urn:schemas-microsoft-com:office:office" xmlns:r="http://schemas.openxmlformats.org/officeDocument/2006/relationships" xmlns:m="http://schemas.openxmlformats.org/officeDocument/2006/math" xmlns:v="urn:schemas-microsoft-com:vml" xmlns:wp14="http://schemas.microsoft.com/office/word/2010/wordprocessingDrawing" xmlns:wp="http://schemas.openxmlformats.org/drawingml/2006/wordprocessingDrawing" xmlns:w10="urn:schemas-microsoft-com:office:word" xmlns:w="http://schemas.openxmlformats.org/wordprocessingml/2006/main" xmlns:w14="http://schemas.microsoft.com/office/word/2010/wordml" xmlns:w15="http://schemas.microsoft.com/office/word/2012/wordml" xmlns:w16se="http://schemas.microsoft.com/office/word/2015/wordml/symex" xmlns:wpg="http://schemas.microsoft.com/office/word/2010/wordprocessingGroup" xmlns:wpi="http://schemas.microsoft.com/office/word/2010/wordprocessingInk" xmlns:wne="http://schemas.microsoft.com/office/word/2006/wordml" xmlns:wps="http://schemas.microsoft.com/office/word/2010/wordprocessingShape" mc:Ignorable="w14 w15 w16se wp14">
   <w:abstractNum w:abstractNumId="0" w15:restartNumberingAfterBreak="0">
+    <w:nsid w:val="03B905FF"/>
+    <w:multiLevelType w:val="hybridMultilevel"/>
+    <w:tmpl w:val="7330698E"/>
+    <w:lvl w:ilvl="0" w:tplc="0416000B">
+      <w:start w:val="1"/>
+      <w:numFmt w:val="bullet"/>
+      <w:lvlText w:val=""/>
+      <w:lvlJc w:val="left"/>
+      <w:pPr>
+        <w:ind w:left="720" w:hanging="360"/>
+      </w:pPr>
+      <w:rPr>
+        <w:rFonts w:ascii="Wingdings" w:hAnsi="Wingdings" w:hint="default"/>
+      </w:rPr>
+    </w:lvl>
+    <w:lvl w:ilvl="1" w:tplc="04160003" w:tentative="1">
+      <w:start w:val="1"/>
+      <w:numFmt w:val="bullet"/>
+      <w:lvlText w:val="o"/>
+      <w:lvlJc w:val="left"/>
+      <w:pPr>
+        <w:ind w:left="1440" w:hanging="360"/>
+      </w:pPr>
+      <w:rPr>
+        <w:rFonts w:ascii="Courier New" w:hAnsi="Courier New" w:cs="Courier New" w:hint="default"/>
+      </w:rPr>
+    </w:lvl>
+    <w:lvl w:ilvl="2" w:tplc="04160005" w:tentative="1">
+      <w:start w:val="1"/>
+      <w:numFmt w:val="bullet"/>
+      <w:lvlText w:val=""/>
+      <w:lvlJc w:val="left"/>
+      <w:pPr>
+        <w:ind w:left="2160" w:hanging="360"/>
+      </w:pPr>
+      <w:rPr>
+        <w:rFonts w:ascii="Wingdings" w:hAnsi="Wingdings" w:hint="default"/>
+      </w:rPr>
+    </w:lvl>
+    <w:lvl w:ilvl="3" w:tplc="04160001" w:tentative="1">
+      <w:start w:val="1"/>
+      <w:numFmt w:val="bullet"/>
+      <w:lvlText w:val=""/>
+      <w:lvlJc w:val="left"/>
+      <w:pPr>
+        <w:ind w:left="2880" w:hanging="360"/>
+      </w:pPr>
+      <w:rPr>
+        <w:rFonts w:ascii="Symbol" w:hAnsi="Symbol" w:hint="default"/>
+      </w:rPr>
+    </w:lvl>
+    <w:lvl w:ilvl="4" w:tplc="04160003" w:tentative="1">
+      <w:start w:val="1"/>
+      <w:numFmt w:val="bullet"/>
+      <w:lvlText w:val="o"/>
+      <w:lvlJc w:val="left"/>
+      <w:pPr>
+        <w:ind w:left="3600" w:hanging="360"/>
+      </w:pPr>
+      <w:rPr>
+        <w:rFonts w:ascii="Courier New" w:hAnsi="Courier New" w:cs="Courier New" w:hint="default"/>
+      </w:rPr>
+    </w:lvl>
+    <w:lvl w:ilvl="5" w:tplc="04160005" w:tentative="1">
+      <w:start w:val="1"/>
+      <w:numFmt w:val="bullet"/>
+      <w:lvlText w:val=""/>
+      <w:lvlJc w:val="left"/>
+      <w:pPr>
+        <w:ind w:left="4320" w:hanging="360"/>
+      </w:pPr>
+      <w:rPr>
+        <w:rFonts w:ascii="Wingdings" w:hAnsi="Wingdings" w:hint="default"/>
+      </w:rPr>
+    </w:lvl>
+    <w:lvl w:ilvl="6" w:tplc="04160001" w:tentative="1">
+      <w:start w:val="1"/>
+      <w:numFmt w:val="bullet"/>
+      <w:lvlText w:val=""/>
+      <w:lvlJc w:val="left"/>
+      <w:pPr>
+        <w:ind w:left="5040" w:hanging="360"/>
+      </w:pPr>
+      <w:rPr>
+        <w:rFonts w:ascii="Symbol" w:hAnsi="Symbol" w:hint="default"/>
+      </w:rPr>
+    </w:lvl>
+    <w:lvl w:ilvl="7" w:tplc="04160003" w:tentative="1">
+      <w:start w:val="1"/>
+      <w:numFmt w:val="bullet"/>
+      <w:lvlText w:val="o"/>
+      <w:lvlJc w:val="left"/>
+      <w:pPr>
+        <w:ind w:left="5760" w:hanging="360"/>
+      </w:pPr>
+      <w:rPr>
+        <w:rFonts w:ascii="Courier New" w:hAnsi="Courier New" w:cs="Courier New" w:hint="default"/>
+      </w:rPr>
+    </w:lvl>
+    <w:lvl w:ilvl="8" w:tplc="04160005" w:tentative="1">
+      <w:start w:val="1"/>
+      <w:numFmt w:val="bullet"/>
+      <w:lvlText w:val=""/>
+      <w:lvlJc w:val="left"/>
+      <w:pPr>
+        <w:ind w:left="6480" w:hanging="360"/>
+      </w:pPr>
+      <w:rPr>
+        <w:rFonts w:ascii="Wingdings" w:hAnsi="Wingdings" w:hint="default"/>
+      </w:rPr>
+    </w:lvl>
+  </w:abstractNum>
+  <w:abstractNum w:abstractNumId="1" w15:restartNumberingAfterBreak="0">
     <w:nsid w:val="20162578"/>
     <w:multiLevelType w:val="hybridMultilevel"/>
     <w:tmpl w:val="64964AE6"/>
@@ -293,8 +656,591 @@
       </w:rPr>
     </w:lvl>
   </w:abstractNum>
+  <w:abstractNum w:abstractNumId="2" w15:restartNumberingAfterBreak="0">
+    <w:nsid w:val="43D15926"/>
+    <w:multiLevelType w:val="hybridMultilevel"/>
+    <w:tmpl w:val="919A4128"/>
+    <w:lvl w:ilvl="0" w:tplc="04160001">
+      <w:start w:val="1"/>
+      <w:numFmt w:val="bullet"/>
+      <w:lvlText w:val=""/>
+      <w:lvlJc w:val="left"/>
+      <w:pPr>
+        <w:ind w:left="720" w:hanging="360"/>
+      </w:pPr>
+      <w:rPr>
+        <w:rFonts w:ascii="Symbol" w:hAnsi="Symbol" w:hint="default"/>
+      </w:rPr>
+    </w:lvl>
+    <w:lvl w:ilvl="1" w:tplc="04160003" w:tentative="1">
+      <w:start w:val="1"/>
+      <w:numFmt w:val="bullet"/>
+      <w:lvlText w:val="o"/>
+      <w:lvlJc w:val="left"/>
+      <w:pPr>
+        <w:ind w:left="1440" w:hanging="360"/>
+      </w:pPr>
+      <w:rPr>
+        <w:rFonts w:ascii="Courier New" w:hAnsi="Courier New" w:cs="Courier New" w:hint="default"/>
+      </w:rPr>
+    </w:lvl>
+    <w:lvl w:ilvl="2" w:tplc="04160005" w:tentative="1">
+      <w:start w:val="1"/>
+      <w:numFmt w:val="bullet"/>
+      <w:lvlText w:val=""/>
+      <w:lvlJc w:val="left"/>
+      <w:pPr>
+        <w:ind w:left="2160" w:hanging="360"/>
+      </w:pPr>
+      <w:rPr>
+        <w:rFonts w:ascii="Wingdings" w:hAnsi="Wingdings" w:hint="default"/>
+      </w:rPr>
+    </w:lvl>
+    <w:lvl w:ilvl="3" w:tplc="04160001" w:tentative="1">
+      <w:start w:val="1"/>
+      <w:numFmt w:val="bullet"/>
+      <w:lvlText w:val=""/>
+      <w:lvlJc w:val="left"/>
+      <w:pPr>
+        <w:ind w:left="2880" w:hanging="360"/>
+      </w:pPr>
+      <w:rPr>
+        <w:rFonts w:ascii="Symbol" w:hAnsi="Symbol" w:hint="default"/>
+      </w:rPr>
+    </w:lvl>
+    <w:lvl w:ilvl="4" w:tplc="04160003" w:tentative="1">
+      <w:start w:val="1"/>
+      <w:numFmt w:val="bullet"/>
+      <w:lvlText w:val="o"/>
+      <w:lvlJc w:val="left"/>
+      <w:pPr>
+        <w:ind w:left="3600" w:hanging="360"/>
+      </w:pPr>
+      <w:rPr>
+        <w:rFonts w:ascii="Courier New" w:hAnsi="Courier New" w:cs="Courier New" w:hint="default"/>
+      </w:rPr>
+    </w:lvl>
+    <w:lvl w:ilvl="5" w:tplc="04160005" w:tentative="1">
+      <w:start w:val="1"/>
+      <w:numFmt w:val="bullet"/>
+      <w:lvlText w:val=""/>
+      <w:lvlJc w:val="left"/>
+      <w:pPr>
+        <w:ind w:left="4320" w:hanging="360"/>
+      </w:pPr>
+      <w:rPr>
+        <w:rFonts w:ascii="Wingdings" w:hAnsi="Wingdings" w:hint="default"/>
+      </w:rPr>
+    </w:lvl>
+    <w:lvl w:ilvl="6" w:tplc="04160001" w:tentative="1">
+      <w:start w:val="1"/>
+      <w:numFmt w:val="bullet"/>
+      <w:lvlText w:val=""/>
+      <w:lvlJc w:val="left"/>
+      <w:pPr>
+        <w:ind w:left="5040" w:hanging="360"/>
+      </w:pPr>
+      <w:rPr>
+        <w:rFonts w:ascii="Symbol" w:hAnsi="Symbol" w:hint="default"/>
+      </w:rPr>
+    </w:lvl>
+    <w:lvl w:ilvl="7" w:tplc="04160003" w:tentative="1">
+      <w:start w:val="1"/>
+      <w:numFmt w:val="bullet"/>
+      <w:lvlText w:val="o"/>
+      <w:lvlJc w:val="left"/>
+      <w:pPr>
+        <w:ind w:left="5760" w:hanging="360"/>
+      </w:pPr>
+      <w:rPr>
+        <w:rFonts w:ascii="Courier New" w:hAnsi="Courier New" w:cs="Courier New" w:hint="default"/>
+      </w:rPr>
+    </w:lvl>
+    <w:lvl w:ilvl="8" w:tplc="04160005" w:tentative="1">
+      <w:start w:val="1"/>
+      <w:numFmt w:val="bullet"/>
+      <w:lvlText w:val=""/>
+      <w:lvlJc w:val="left"/>
+      <w:pPr>
+        <w:ind w:left="6480" w:hanging="360"/>
+      </w:pPr>
+      <w:rPr>
+        <w:rFonts w:ascii="Wingdings" w:hAnsi="Wingdings" w:hint="default"/>
+      </w:rPr>
+    </w:lvl>
+  </w:abstractNum>
+  <w:abstractNum w:abstractNumId="3" w15:restartNumberingAfterBreak="0">
+    <w:nsid w:val="58FC0184"/>
+    <w:multiLevelType w:val="hybridMultilevel"/>
+    <w:tmpl w:val="8C92286E"/>
+    <w:lvl w:ilvl="0" w:tplc="0416000B">
+      <w:start w:val="1"/>
+      <w:numFmt w:val="bullet"/>
+      <w:lvlText w:val=""/>
+      <w:lvlJc w:val="left"/>
+      <w:pPr>
+        <w:ind w:left="720" w:hanging="360"/>
+      </w:pPr>
+      <w:rPr>
+        <w:rFonts w:ascii="Wingdings" w:hAnsi="Wingdings" w:hint="default"/>
+      </w:rPr>
+    </w:lvl>
+    <w:lvl w:ilvl="1" w:tplc="04160003" w:tentative="1">
+      <w:start w:val="1"/>
+      <w:numFmt w:val="bullet"/>
+      <w:lvlText w:val="o"/>
+      <w:lvlJc w:val="left"/>
+      <w:pPr>
+        <w:ind w:left="1440" w:hanging="360"/>
+      </w:pPr>
+      <w:rPr>
+        <w:rFonts w:ascii="Courier New" w:hAnsi="Courier New" w:cs="Courier New" w:hint="default"/>
+      </w:rPr>
+    </w:lvl>
+    <w:lvl w:ilvl="2" w:tplc="04160005" w:tentative="1">
+      <w:start w:val="1"/>
+      <w:numFmt w:val="bullet"/>
+      <w:lvlText w:val=""/>
+      <w:lvlJc w:val="left"/>
+      <w:pPr>
+        <w:ind w:left="2160" w:hanging="360"/>
+      </w:pPr>
+      <w:rPr>
+        <w:rFonts w:ascii="Wingdings" w:hAnsi="Wingdings" w:hint="default"/>
+      </w:rPr>
+    </w:lvl>
+    <w:lvl w:ilvl="3" w:tplc="04160001" w:tentative="1">
+      <w:start w:val="1"/>
+      <w:numFmt w:val="bullet"/>
+      <w:lvlText w:val=""/>
+      <w:lvlJc w:val="left"/>
+      <w:pPr>
+        <w:ind w:left="2880" w:hanging="360"/>
+      </w:pPr>
+      <w:rPr>
+        <w:rFonts w:ascii="Symbol" w:hAnsi="Symbol" w:hint="default"/>
+      </w:rPr>
+    </w:lvl>
+    <w:lvl w:ilvl="4" w:tplc="04160003" w:tentative="1">
+      <w:start w:val="1"/>
+      <w:numFmt w:val="bullet"/>
+      <w:lvlText w:val="o"/>
+      <w:lvlJc w:val="left"/>
+      <w:pPr>
+        <w:ind w:left="3600" w:hanging="360"/>
+      </w:pPr>
+      <w:rPr>
+        <w:rFonts w:ascii="Courier New" w:hAnsi="Courier New" w:cs="Courier New" w:hint="default"/>
+      </w:rPr>
+    </w:lvl>
+    <w:lvl w:ilvl="5" w:tplc="04160005" w:tentative="1">
+      <w:start w:val="1"/>
+      <w:numFmt w:val="bullet"/>
+      <w:lvlText w:val=""/>
+      <w:lvlJc w:val="left"/>
+      <w:pPr>
+        <w:ind w:left="4320" w:hanging="360"/>
+      </w:pPr>
+      <w:rPr>
+        <w:rFonts w:ascii="Wingdings" w:hAnsi="Wingdings" w:hint="default"/>
+      </w:rPr>
+    </w:lvl>
+    <w:lvl w:ilvl="6" w:tplc="04160001" w:tentative="1">
+      <w:start w:val="1"/>
+      <w:numFmt w:val="bullet"/>
+      <w:lvlText w:val=""/>
+      <w:lvlJc w:val="left"/>
+      <w:pPr>
+        <w:ind w:left="5040" w:hanging="360"/>
+      </w:pPr>
+      <w:rPr>
+        <w:rFonts w:ascii="Symbol" w:hAnsi="Symbol" w:hint="default"/>
+      </w:rPr>
+    </w:lvl>
+    <w:lvl w:ilvl="7" w:tplc="04160003" w:tentative="1">
+      <w:start w:val="1"/>
+      <w:numFmt w:val="bullet"/>
+      <w:lvlText w:val="o"/>
+      <w:lvlJc w:val="left"/>
+      <w:pPr>
+        <w:ind w:left="5760" w:hanging="360"/>
+      </w:pPr>
+      <w:rPr>
+        <w:rFonts w:ascii="Courier New" w:hAnsi="Courier New" w:cs="Courier New" w:hint="default"/>
+      </w:rPr>
+    </w:lvl>
+    <w:lvl w:ilvl="8" w:tplc="04160005" w:tentative="1">
+      <w:start w:val="1"/>
+      <w:numFmt w:val="bullet"/>
+      <w:lvlText w:val=""/>
+      <w:lvlJc w:val="left"/>
+      <w:pPr>
+        <w:ind w:left="6480" w:hanging="360"/>
+      </w:pPr>
+      <w:rPr>
+        <w:rFonts w:ascii="Wingdings" w:hAnsi="Wingdings" w:hint="default"/>
+      </w:rPr>
+    </w:lvl>
+  </w:abstractNum>
+  <w:abstractNum w:abstractNumId="4" w15:restartNumberingAfterBreak="0">
+    <w:nsid w:val="5957307F"/>
+    <w:multiLevelType w:val="hybridMultilevel"/>
+    <w:tmpl w:val="5E0C7432"/>
+    <w:lvl w:ilvl="0" w:tplc="0416000F">
+      <w:start w:val="1"/>
+      <w:numFmt w:val="decimal"/>
+      <w:lvlText w:val="%1."/>
+      <w:lvlJc w:val="left"/>
+      <w:pPr>
+        <w:ind w:left="720" w:hanging="360"/>
+      </w:pPr>
+      <w:rPr>
+        <w:rFonts w:hint="default"/>
+      </w:rPr>
+    </w:lvl>
+    <w:lvl w:ilvl="1" w:tplc="04160003" w:tentative="1">
+      <w:start w:val="1"/>
+      <w:numFmt w:val="bullet"/>
+      <w:lvlText w:val="o"/>
+      <w:lvlJc w:val="left"/>
+      <w:pPr>
+        <w:ind w:left="1440" w:hanging="360"/>
+      </w:pPr>
+      <w:rPr>
+        <w:rFonts w:ascii="Courier New" w:hAnsi="Courier New" w:cs="Courier New" w:hint="default"/>
+      </w:rPr>
+    </w:lvl>
+    <w:lvl w:ilvl="2" w:tplc="04160005" w:tentative="1">
+      <w:start w:val="1"/>
+      <w:numFmt w:val="bullet"/>
+      <w:lvlText w:val=""/>
+      <w:lvlJc w:val="left"/>
+      <w:pPr>
+        <w:ind w:left="2160" w:hanging="360"/>
+      </w:pPr>
+      <w:rPr>
+        <w:rFonts w:ascii="Wingdings" w:hAnsi="Wingdings" w:hint="default"/>
+      </w:rPr>
+    </w:lvl>
+    <w:lvl w:ilvl="3" w:tplc="04160001" w:tentative="1">
+      <w:start w:val="1"/>
+      <w:numFmt w:val="bullet"/>
+      <w:lvlText w:val=""/>
+      <w:lvlJc w:val="left"/>
+      <w:pPr>
+        <w:ind w:left="2880" w:hanging="360"/>
+      </w:pPr>
+      <w:rPr>
+        <w:rFonts w:ascii="Symbol" w:hAnsi="Symbol" w:hint="default"/>
+      </w:rPr>
+    </w:lvl>
+    <w:lvl w:ilvl="4" w:tplc="04160003" w:tentative="1">
+      <w:start w:val="1"/>
+      <w:numFmt w:val="bullet"/>
+      <w:lvlText w:val="o"/>
+      <w:lvlJc w:val="left"/>
+      <w:pPr>
+        <w:ind w:left="3600" w:hanging="360"/>
+      </w:pPr>
+      <w:rPr>
+        <w:rFonts w:ascii="Courier New" w:hAnsi="Courier New" w:cs="Courier New" w:hint="default"/>
+      </w:rPr>
+    </w:lvl>
+    <w:lvl w:ilvl="5" w:tplc="04160005" w:tentative="1">
+      <w:start w:val="1"/>
+      <w:numFmt w:val="bullet"/>
+      <w:lvlText w:val=""/>
+      <w:lvlJc w:val="left"/>
+      <w:pPr>
+        <w:ind w:left="4320" w:hanging="360"/>
+      </w:pPr>
+      <w:rPr>
+        <w:rFonts w:ascii="Wingdings" w:hAnsi="Wingdings" w:hint="default"/>
+      </w:rPr>
+    </w:lvl>
+    <w:lvl w:ilvl="6" w:tplc="04160001" w:tentative="1">
+      <w:start w:val="1"/>
+      <w:numFmt w:val="bullet"/>
+      <w:lvlText w:val=""/>
+      <w:lvlJc w:val="left"/>
+      <w:pPr>
+        <w:ind w:left="5040" w:hanging="360"/>
+      </w:pPr>
+      <w:rPr>
+        <w:rFonts w:ascii="Symbol" w:hAnsi="Symbol" w:hint="default"/>
+      </w:rPr>
+    </w:lvl>
+    <w:lvl w:ilvl="7" w:tplc="04160003" w:tentative="1">
+      <w:start w:val="1"/>
+      <w:numFmt w:val="bullet"/>
+      <w:lvlText w:val="o"/>
+      <w:lvlJc w:val="left"/>
+      <w:pPr>
+        <w:ind w:left="5760" w:hanging="360"/>
+      </w:pPr>
+      <w:rPr>
+        <w:rFonts w:ascii="Courier New" w:hAnsi="Courier New" w:cs="Courier New" w:hint="default"/>
+      </w:rPr>
+    </w:lvl>
+    <w:lvl w:ilvl="8" w:tplc="04160005" w:tentative="1">
+      <w:start w:val="1"/>
+      <w:numFmt w:val="bullet"/>
+      <w:lvlText w:val=""/>
+      <w:lvlJc w:val="left"/>
+      <w:pPr>
+        <w:ind w:left="6480" w:hanging="360"/>
+      </w:pPr>
+      <w:rPr>
+        <w:rFonts w:ascii="Wingdings" w:hAnsi="Wingdings" w:hint="default"/>
+      </w:rPr>
+    </w:lvl>
+  </w:abstractNum>
+  <w:abstractNum w:abstractNumId="5" w15:restartNumberingAfterBreak="0">
+    <w:nsid w:val="5D02534F"/>
+    <w:multiLevelType w:val="hybridMultilevel"/>
+    <w:tmpl w:val="A1D02E46"/>
+    <w:lvl w:ilvl="0" w:tplc="04160001">
+      <w:start w:val="1"/>
+      <w:numFmt w:val="bullet"/>
+      <w:lvlText w:val=""/>
+      <w:lvlJc w:val="left"/>
+      <w:pPr>
+        <w:ind w:left="720" w:hanging="360"/>
+      </w:pPr>
+      <w:rPr>
+        <w:rFonts w:ascii="Symbol" w:hAnsi="Symbol" w:hint="default"/>
+      </w:rPr>
+    </w:lvl>
+    <w:lvl w:ilvl="1" w:tplc="04160003" w:tentative="1">
+      <w:start w:val="1"/>
+      <w:numFmt w:val="bullet"/>
+      <w:lvlText w:val="o"/>
+      <w:lvlJc w:val="left"/>
+      <w:pPr>
+        <w:ind w:left="1440" w:hanging="360"/>
+      </w:pPr>
+      <w:rPr>
+        <w:rFonts w:ascii="Courier New" w:hAnsi="Courier New" w:cs="Courier New" w:hint="default"/>
+      </w:rPr>
+    </w:lvl>
+    <w:lvl w:ilvl="2" w:tplc="04160005" w:tentative="1">
+      <w:start w:val="1"/>
+      <w:numFmt w:val="bullet"/>
+      <w:lvlText w:val=""/>
+      <w:lvlJc w:val="left"/>
+      <w:pPr>
+        <w:ind w:left="2160" w:hanging="360"/>
+      </w:pPr>
+      <w:rPr>
+        <w:rFonts w:ascii="Wingdings" w:hAnsi="Wingdings" w:hint="default"/>
+      </w:rPr>
+    </w:lvl>
+    <w:lvl w:ilvl="3" w:tplc="04160001" w:tentative="1">
+      <w:start w:val="1"/>
+      <w:numFmt w:val="bullet"/>
+      <w:lvlText w:val=""/>
+      <w:lvlJc w:val="left"/>
+      <w:pPr>
+        <w:ind w:left="2880" w:hanging="360"/>
+      </w:pPr>
+      <w:rPr>
+        <w:rFonts w:ascii="Symbol" w:hAnsi="Symbol" w:hint="default"/>
+      </w:rPr>
+    </w:lvl>
+    <w:lvl w:ilvl="4" w:tplc="04160003" w:tentative="1">
+      <w:start w:val="1"/>
+      <w:numFmt w:val="bullet"/>
+      <w:lvlText w:val="o"/>
+      <w:lvlJc w:val="left"/>
+      <w:pPr>
+        <w:ind w:left="3600" w:hanging="360"/>
+      </w:pPr>
+      <w:rPr>
+        <w:rFonts w:ascii="Courier New" w:hAnsi="Courier New" w:cs="Courier New" w:hint="default"/>
+      </w:rPr>
+    </w:lvl>
+    <w:lvl w:ilvl="5" w:tplc="04160005" w:tentative="1">
+      <w:start w:val="1"/>
+      <w:numFmt w:val="bullet"/>
+      <w:lvlText w:val=""/>
+      <w:lvlJc w:val="left"/>
+      <w:pPr>
+        <w:ind w:left="4320" w:hanging="360"/>
+      </w:pPr>
+      <w:rPr>
+        <w:rFonts w:ascii="Wingdings" w:hAnsi="Wingdings" w:hint="default"/>
+      </w:rPr>
+    </w:lvl>
+    <w:lvl w:ilvl="6" w:tplc="04160001" w:tentative="1">
+      <w:start w:val="1"/>
+      <w:numFmt w:val="bullet"/>
+      <w:lvlText w:val=""/>
+      <w:lvlJc w:val="left"/>
+      <w:pPr>
+        <w:ind w:left="5040" w:hanging="360"/>
+      </w:pPr>
+      <w:rPr>
+        <w:rFonts w:ascii="Symbol" w:hAnsi="Symbol" w:hint="default"/>
+      </w:rPr>
+    </w:lvl>
+    <w:lvl w:ilvl="7" w:tplc="04160003" w:tentative="1">
+      <w:start w:val="1"/>
+      <w:numFmt w:val="bullet"/>
+      <w:lvlText w:val="o"/>
+      <w:lvlJc w:val="left"/>
+      <w:pPr>
+        <w:ind w:left="5760" w:hanging="360"/>
+      </w:pPr>
+      <w:rPr>
+        <w:rFonts w:ascii="Courier New" w:hAnsi="Courier New" w:cs="Courier New" w:hint="default"/>
+      </w:rPr>
+    </w:lvl>
+    <w:lvl w:ilvl="8" w:tplc="04160005" w:tentative="1">
+      <w:start w:val="1"/>
+      <w:numFmt w:val="bullet"/>
+      <w:lvlText w:val=""/>
+      <w:lvlJc w:val="left"/>
+      <w:pPr>
+        <w:ind w:left="6480" w:hanging="360"/>
+      </w:pPr>
+      <w:rPr>
+        <w:rFonts w:ascii="Wingdings" w:hAnsi="Wingdings" w:hint="default"/>
+      </w:rPr>
+    </w:lvl>
+  </w:abstractNum>
+  <w:abstractNum w:abstractNumId="6" w15:restartNumberingAfterBreak="0">
+    <w:nsid w:val="7E0605EB"/>
+    <w:multiLevelType w:val="hybridMultilevel"/>
+    <w:tmpl w:val="6BF65C56"/>
+    <w:lvl w:ilvl="0" w:tplc="0416000B">
+      <w:start w:val="1"/>
+      <w:numFmt w:val="bullet"/>
+      <w:lvlText w:val=""/>
+      <w:lvlJc w:val="left"/>
+      <w:pPr>
+        <w:ind w:left="720" w:hanging="360"/>
+      </w:pPr>
+      <w:rPr>
+        <w:rFonts w:ascii="Wingdings" w:hAnsi="Wingdings" w:hint="default"/>
+      </w:rPr>
+    </w:lvl>
+    <w:lvl w:ilvl="1" w:tplc="04160003" w:tentative="1">
+      <w:start w:val="1"/>
+      <w:numFmt w:val="bullet"/>
+      <w:lvlText w:val="o"/>
+      <w:lvlJc w:val="left"/>
+      <w:pPr>
+        <w:ind w:left="1440" w:hanging="360"/>
+      </w:pPr>
+      <w:rPr>
+        <w:rFonts w:ascii="Courier New" w:hAnsi="Courier New" w:cs="Courier New" w:hint="default"/>
+      </w:rPr>
+    </w:lvl>
+    <w:lvl w:ilvl="2" w:tplc="04160005" w:tentative="1">
+      <w:start w:val="1"/>
+      <w:numFmt w:val="bullet"/>
+      <w:lvlText w:val=""/>
+      <w:lvlJc w:val="left"/>
+      <w:pPr>
+        <w:ind w:left="2160" w:hanging="360"/>
+      </w:pPr>
+      <w:rPr>
+        <w:rFonts w:ascii="Wingdings" w:hAnsi="Wingdings" w:hint="default"/>
+      </w:rPr>
+    </w:lvl>
+    <w:lvl w:ilvl="3" w:tplc="04160001" w:tentative="1">
+      <w:start w:val="1"/>
+      <w:numFmt w:val="bullet"/>
+      <w:lvlText w:val=""/>
+      <w:lvlJc w:val="left"/>
+      <w:pPr>
+        <w:ind w:left="2880" w:hanging="360"/>
+      </w:pPr>
+      <w:rPr>
+        <w:rFonts w:ascii="Symbol" w:hAnsi="Symbol" w:hint="default"/>
+      </w:rPr>
+    </w:lvl>
+    <w:lvl w:ilvl="4" w:tplc="04160003" w:tentative="1">
+      <w:start w:val="1"/>
+      <w:numFmt w:val="bullet"/>
+      <w:lvlText w:val="o"/>
+      <w:lvlJc w:val="left"/>
+      <w:pPr>
+        <w:ind w:left="3600" w:hanging="360"/>
+      </w:pPr>
+      <w:rPr>
+        <w:rFonts w:ascii="Courier New" w:hAnsi="Courier New" w:cs="Courier New" w:hint="default"/>
+      </w:rPr>
+    </w:lvl>
+    <w:lvl w:ilvl="5" w:tplc="04160005" w:tentative="1">
+      <w:start w:val="1"/>
+      <w:numFmt w:val="bullet"/>
+      <w:lvlText w:val=""/>
+      <w:lvlJc w:val="left"/>
+      <w:pPr>
+        <w:ind w:left="4320" w:hanging="360"/>
+      </w:pPr>
+      <w:rPr>
+        <w:rFonts w:ascii="Wingdings" w:hAnsi="Wingdings" w:hint="default"/>
+      </w:rPr>
+    </w:lvl>
+    <w:lvl w:ilvl="6" w:tplc="04160001" w:tentative="1">
+      <w:start w:val="1"/>
+      <w:numFmt w:val="bullet"/>
+      <w:lvlText w:val=""/>
+      <w:lvlJc w:val="left"/>
+      <w:pPr>
+        <w:ind w:left="5040" w:hanging="360"/>
+      </w:pPr>
+      <w:rPr>
+        <w:rFonts w:ascii="Symbol" w:hAnsi="Symbol" w:hint="default"/>
+      </w:rPr>
+    </w:lvl>
+    <w:lvl w:ilvl="7" w:tplc="04160003" w:tentative="1">
+      <w:start w:val="1"/>
+      <w:numFmt w:val="bullet"/>
+      <w:lvlText w:val="o"/>
+      <w:lvlJc w:val="left"/>
+      <w:pPr>
+        <w:ind w:left="5760" w:hanging="360"/>
+      </w:pPr>
+      <w:rPr>
+        <w:rFonts w:ascii="Courier New" w:hAnsi="Courier New" w:cs="Courier New" w:hint="default"/>
+      </w:rPr>
+    </w:lvl>
+    <w:lvl w:ilvl="8" w:tplc="04160005" w:tentative="1">
+      <w:start w:val="1"/>
+      <w:numFmt w:val="bullet"/>
+      <w:lvlText w:val=""/>
+      <w:lvlJc w:val="left"/>
+      <w:pPr>
+        <w:ind w:left="6480" w:hanging="360"/>
+      </w:pPr>
+      <w:rPr>
+        <w:rFonts w:ascii="Wingdings" w:hAnsi="Wingdings" w:hint="default"/>
+      </w:rPr>
+    </w:lvl>
+  </w:abstractNum>
   <w:num w:numId="1">
+    <w:abstractNumId w:val="1"/>
+  </w:num>
+  <w:num w:numId="2">
+    <w:abstractNumId w:val="5"/>
+  </w:num>
+  <w:num w:numId="3">
     <w:abstractNumId w:val="0"/>
+  </w:num>
+  <w:num w:numId="4">
+    <w:abstractNumId w:val="3"/>
+  </w:num>
+  <w:num w:numId="5">
+    <w:abstractNumId w:val="4"/>
+  </w:num>
+  <w:num w:numId="6">
+    <w:abstractNumId w:val="6"/>
+  </w:num>
+  <w:num w:numId="7">
+    <w:abstractNumId w:val="2"/>
   </w:num>
 </w:numbering>
 </file>

</xml_diff>

<commit_message>
Início do Projeto MongoDB
</commit_message>
<xml_diff>
--- a/anotacoes.docx
+++ b/anotacoes.docx
@@ -115,6 +115,13 @@
           <w:sz w:val="24"/>
           <w:szCs w:val="24"/>
         </w:rPr>
+        <w:t>Microsoft.</w:t>
+      </w:r>
+      <w:r>
+        <w:rPr>
+          <w:sz w:val="24"/>
+          <w:szCs w:val="24"/>
+        </w:rPr>
         <w:t>EntityFrameworkCore</w:t>
       </w:r>
       <w:proofErr w:type="spellEnd"/>
@@ -123,7 +130,14 @@
           <w:sz w:val="24"/>
           <w:szCs w:val="24"/>
         </w:rPr>
-        <w:t xml:space="preserve"> (8.0.11)</w:t>
+        <w:t xml:space="preserve"> (8.0.13</w:t>
+      </w:r>
+      <w:r>
+        <w:rPr>
+          <w:sz w:val="24"/>
+          <w:szCs w:val="24"/>
+        </w:rPr>
+        <w:t>)</w:t>
       </w:r>
       <w:r>
         <w:rPr>
@@ -153,6 +167,46 @@
         </w:rPr>
       </w:pPr>
       <w:proofErr w:type="spellStart"/>
+      <w:proofErr w:type="gramStart"/>
+      <w:r>
+        <w:rPr>
+          <w:sz w:val="24"/>
+          <w:szCs w:val="24"/>
+        </w:rPr>
+        <w:t>Microsoft.EntityFrameworkCore.Tools</w:t>
+      </w:r>
+      <w:proofErr w:type="spellEnd"/>
+      <w:proofErr w:type="gramEnd"/>
+      <w:r>
+        <w:rPr>
+          <w:sz w:val="24"/>
+          <w:szCs w:val="24"/>
+        </w:rPr>
+        <w:t xml:space="preserve"> (8.0.13): ferramentas do </w:t>
+      </w:r>
+      <w:proofErr w:type="spellStart"/>
+      <w:r>
+        <w:rPr>
+          <w:sz w:val="24"/>
+          <w:szCs w:val="24"/>
+        </w:rPr>
+        <w:t>Entity</w:t>
+      </w:r>
+      <w:proofErr w:type="spellEnd"/>
+    </w:p>
+    <w:p>
+      <w:pPr>
+        <w:pStyle w:val="PargrafodaLista"/>
+        <w:numPr>
+          <w:ilvl w:val="0"/>
+          <w:numId w:val="1"/>
+        </w:numPr>
+        <w:rPr>
+          <w:sz w:val="24"/>
+          <w:szCs w:val="24"/>
+        </w:rPr>
+      </w:pPr>
+      <w:proofErr w:type="spellStart"/>
       <w:r>
         <w:rPr>
           <w:sz w:val="24"/>
@@ -196,6 +250,100 @@
           <w:szCs w:val="24"/>
         </w:rPr>
         <w:t>ntity</w:t>
+      </w:r>
+      <w:proofErr w:type="spellEnd"/>
+    </w:p>
+    <w:p>
+      <w:pPr>
+        <w:pStyle w:val="PargrafodaLista"/>
+        <w:numPr>
+          <w:ilvl w:val="0"/>
+          <w:numId w:val="1"/>
+        </w:numPr>
+        <w:rPr>
+          <w:sz w:val="24"/>
+          <w:szCs w:val="24"/>
+        </w:rPr>
+      </w:pPr>
+      <w:proofErr w:type="spellStart"/>
+      <w:proofErr w:type="gramStart"/>
+      <w:r>
+        <w:rPr>
+          <w:sz w:val="24"/>
+          <w:szCs w:val="24"/>
+        </w:rPr>
+        <w:t>AspnetCore.Identity.MongoDbCore</w:t>
+      </w:r>
+      <w:proofErr w:type="spellEnd"/>
+      <w:proofErr w:type="gramEnd"/>
+      <w:r>
+        <w:rPr>
+          <w:sz w:val="24"/>
+          <w:szCs w:val="24"/>
+        </w:rPr>
+        <w:t xml:space="preserve"> (3.1.2): conexão </w:t>
+      </w:r>
+      <w:proofErr w:type="spellStart"/>
+      <w:r>
+        <w:rPr>
+          <w:sz w:val="24"/>
+          <w:szCs w:val="24"/>
+        </w:rPr>
+        <w:t>Identity</w:t>
+      </w:r>
+      <w:proofErr w:type="spellEnd"/>
+      <w:r>
+        <w:rPr>
+          <w:sz w:val="24"/>
+          <w:szCs w:val="24"/>
+        </w:rPr>
+        <w:t xml:space="preserve"> e </w:t>
+      </w:r>
+      <w:proofErr w:type="spellStart"/>
+      <w:r>
+        <w:rPr>
+          <w:sz w:val="24"/>
+          <w:szCs w:val="24"/>
+        </w:rPr>
+        <w:t>MongoDB</w:t>
+      </w:r>
+      <w:proofErr w:type="spellEnd"/>
+    </w:p>
+    <w:p>
+      <w:pPr>
+        <w:pStyle w:val="PargrafodaLista"/>
+        <w:numPr>
+          <w:ilvl w:val="0"/>
+          <w:numId w:val="1"/>
+        </w:numPr>
+        <w:rPr>
+          <w:sz w:val="24"/>
+          <w:szCs w:val="24"/>
+        </w:rPr>
+      </w:pPr>
+      <w:proofErr w:type="spellStart"/>
+      <w:r>
+        <w:rPr>
+          <w:sz w:val="24"/>
+          <w:szCs w:val="24"/>
+        </w:rPr>
+        <w:t>MongoDB.Driver</w:t>
+      </w:r>
+      <w:proofErr w:type="spellEnd"/>
+      <w:r>
+        <w:rPr>
+          <w:sz w:val="24"/>
+          <w:szCs w:val="24"/>
+        </w:rPr>
+        <w:t xml:space="preserve">(2.29.0): drives de </w:t>
+      </w:r>
+      <w:proofErr w:type="spellStart"/>
+      <w:r>
+        <w:rPr>
+          <w:sz w:val="24"/>
+          <w:szCs w:val="24"/>
+        </w:rPr>
+        <w:t>MongoDB</w:t>
       </w:r>
       <w:proofErr w:type="spellEnd"/>
     </w:p>
@@ -289,8 +437,6 @@
         </w:rPr>
         <w:t>update-</w:t>
       </w:r>
-      <w:bookmarkStart w:id="0" w:name="_GoBack"/>
-      <w:bookmarkEnd w:id="0"/>
       <w:r>
         <w:rPr>
           <w:sz w:val="24"/>
@@ -375,6 +521,8 @@
           <w:szCs w:val="24"/>
         </w:rPr>
       </w:pPr>
+      <w:bookmarkStart w:id="0" w:name="_GoBack"/>
+      <w:bookmarkEnd w:id="0"/>
     </w:p>
     <w:p>
       <w:pPr>

</xml_diff>

<commit_message>
Início da recuperação de senha
</commit_message>
<xml_diff>
--- a/anotacoes.docx
+++ b/anotacoes.docx
@@ -207,34 +207,22 @@
         </w:rPr>
       </w:pPr>
       <w:proofErr w:type="spellStart"/>
-      <w:r>
-        <w:rPr>
-          <w:sz w:val="24"/>
-          <w:szCs w:val="24"/>
-        </w:rPr>
-        <w:t>EntityFrameworkCore.tools</w:t>
+      <w:proofErr w:type="gramStart"/>
+      <w:r>
+        <w:rPr>
+          <w:sz w:val="24"/>
+          <w:szCs w:val="24"/>
+        </w:rPr>
+        <w:t>AspnetCore.Identity.MongoDbCore</w:t>
       </w:r>
       <w:proofErr w:type="spellEnd"/>
-      <w:r>
-        <w:rPr>
-          <w:sz w:val="24"/>
-          <w:szCs w:val="24"/>
-        </w:rPr>
-        <w:t xml:space="preserve"> (8.0.11)</w:t>
-      </w:r>
-      <w:r>
-        <w:rPr>
-          <w:sz w:val="24"/>
-          <w:szCs w:val="24"/>
-        </w:rPr>
-        <w:t>: ferra</w:t>
-      </w:r>
-      <w:r>
-        <w:rPr>
-          <w:sz w:val="24"/>
-          <w:szCs w:val="24"/>
-        </w:rPr>
-        <w:t xml:space="preserve">mentas do </w:t>
+      <w:proofErr w:type="gramEnd"/>
+      <w:r>
+        <w:rPr>
+          <w:sz w:val="24"/>
+          <w:szCs w:val="24"/>
+        </w:rPr>
+        <w:t xml:space="preserve"> (3.1.2): conexão </w:t>
       </w:r>
       <w:proofErr w:type="spellStart"/>
       <w:r>
@@ -242,14 +230,23 @@
           <w:sz w:val="24"/>
           <w:szCs w:val="24"/>
         </w:rPr>
-        <w:t>E</w:t>
-      </w:r>
-      <w:r>
-        <w:rPr>
-          <w:sz w:val="24"/>
-          <w:szCs w:val="24"/>
-        </w:rPr>
-        <w:t>ntity</w:t>
+        <w:t>Identity</w:t>
+      </w:r>
+      <w:proofErr w:type="spellEnd"/>
+      <w:r>
+        <w:rPr>
+          <w:sz w:val="24"/>
+          <w:szCs w:val="24"/>
+        </w:rPr>
+        <w:t xml:space="preserve"> e </w:t>
+      </w:r>
+      <w:proofErr w:type="spellStart"/>
+      <w:r>
+        <w:rPr>
+          <w:sz w:val="24"/>
+          <w:szCs w:val="24"/>
+        </w:rPr>
+        <w:t>MongoDB</w:t>
       </w:r>
       <w:proofErr w:type="spellEnd"/>
     </w:p>
@@ -266,38 +263,27 @@
         </w:rPr>
       </w:pPr>
       <w:proofErr w:type="spellStart"/>
-      <w:proofErr w:type="gramStart"/>
-      <w:r>
-        <w:rPr>
-          <w:sz w:val="24"/>
-          <w:szCs w:val="24"/>
-        </w:rPr>
-        <w:t>AspnetCore.Identity.MongoDbCore</w:t>
+      <w:r>
+        <w:rPr>
+          <w:sz w:val="24"/>
+          <w:szCs w:val="24"/>
+        </w:rPr>
+        <w:t>MongoDB.Driver</w:t>
       </w:r>
       <w:proofErr w:type="spellEnd"/>
-      <w:proofErr w:type="gramEnd"/>
-      <w:r>
-        <w:rPr>
-          <w:sz w:val="24"/>
-          <w:szCs w:val="24"/>
-        </w:rPr>
-        <w:t xml:space="preserve"> (3.1.2): conexão </w:t>
-      </w:r>
-      <w:proofErr w:type="spellStart"/>
-      <w:r>
-        <w:rPr>
-          <w:sz w:val="24"/>
-          <w:szCs w:val="24"/>
-        </w:rPr>
-        <w:t>Identity</w:t>
-      </w:r>
-      <w:proofErr w:type="spellEnd"/>
-      <w:r>
-        <w:rPr>
-          <w:sz w:val="24"/>
-          <w:szCs w:val="24"/>
-        </w:rPr>
-        <w:t xml:space="preserve"> e </w:t>
+      <w:r>
+        <w:rPr>
+          <w:sz w:val="24"/>
+          <w:szCs w:val="24"/>
+        </w:rPr>
+        <w:t xml:space="preserve"> </w:t>
+      </w:r>
+      <w:r>
+        <w:rPr>
+          <w:sz w:val="24"/>
+          <w:szCs w:val="24"/>
+        </w:rPr>
+        <w:t xml:space="preserve">(2.29.0): drives de </w:t>
       </w:r>
       <w:proofErr w:type="spellStart"/>
       <w:r>
@@ -327,7 +313,7 @@
           <w:sz w:val="24"/>
           <w:szCs w:val="24"/>
         </w:rPr>
-        <w:t>MongoDB.Driver</w:t>
+        <w:t>Mailkit</w:t>
       </w:r>
       <w:proofErr w:type="spellEnd"/>
       <w:r>
@@ -335,17 +321,10 @@
           <w:sz w:val="24"/>
           <w:szCs w:val="24"/>
         </w:rPr>
-        <w:t xml:space="preserve">(2.29.0): drives de </w:t>
-      </w:r>
-      <w:proofErr w:type="spellStart"/>
-      <w:r>
-        <w:rPr>
-          <w:sz w:val="24"/>
-          <w:szCs w:val="24"/>
-        </w:rPr>
-        <w:t>MongoDB</w:t>
-      </w:r>
-      <w:proofErr w:type="spellEnd"/>
+        <w:t xml:space="preserve"> (4.12.1): envio de e-mails</w:t>
+      </w:r>
+      <w:bookmarkStart w:id="0" w:name="_GoBack"/>
+      <w:bookmarkEnd w:id="0"/>
     </w:p>
     <w:p>
       <w:pPr>
@@ -521,8 +500,6 @@
           <w:szCs w:val="24"/>
         </w:rPr>
       </w:pPr>
-      <w:bookmarkStart w:id="0" w:name="_GoBack"/>
-      <w:bookmarkEnd w:id="0"/>
     </w:p>
     <w:p>
       <w:pPr>

</xml_diff>